<commit_message>
final deployment plan doc
</commit_message>
<xml_diff>
--- a/Documentation/Deployment Plan.docx
+++ b/Documentation/Deployment Plan.docx
@@ -10,6 +10,7 @@
           <w:docPartUnique/>
         </w:docPartObj>
       </w:sdtPr>
+      <w:sdtEndPr/>
       <w:sdtContent>
         <w:p/>
         <w:p>
@@ -470,6 +471,7 @@
                                     <w:dataBinding w:prefixMappings="xmlns:ns0='http://schemas.openxmlformats.org/officeDocument/2006/extended-properties' " w:xpath="/ns0:Properties[1]/ns0:Company[1]" w:storeItemID="{6668398D-A668-4E3E-A5EB-62B293D839F1}"/>
                                     <w:text/>
                                   </w:sdtPr>
+                                  <w:sdtEndPr/>
                                   <w:sdtContent>
                                     <w:r>
                                       <w:rPr>
@@ -512,6 +514,7 @@
                                     <w:dataBinding w:prefixMappings="xmlns:ns0='http://schemas.microsoft.com/office/2006/coverPageProps' " w:xpath="/ns0:CoverPageProperties[1]/ns0:CompanyAddress[1]" w:storeItemID="{55AF091B-3C7A-41E3-B477-F2FDAA23CFDA}"/>
                                     <w:text/>
                                   </w:sdtPr>
+                                  <w:sdtEndPr/>
                                   <w:sdtContent>
                                     <w:r>
                                       <w:rPr>
@@ -576,6 +579,7 @@
                               <w:dataBinding w:prefixMappings="xmlns:ns0='http://schemas.openxmlformats.org/officeDocument/2006/extended-properties' " w:xpath="/ns0:Properties[1]/ns0:Company[1]" w:storeItemID="{6668398D-A668-4E3E-A5EB-62B293D839F1}"/>
                               <w:text/>
                             </w:sdtPr>
+                            <w:sdtEndPr/>
                             <w:sdtContent>
                               <w:r>
                                 <w:rPr>
@@ -618,6 +622,7 @@
                               <w:dataBinding w:prefixMappings="xmlns:ns0='http://schemas.microsoft.com/office/2006/coverPageProps' " w:xpath="/ns0:CoverPageProperties[1]/ns0:CompanyAddress[1]" w:storeItemID="{55AF091B-3C7A-41E3-B477-F2FDAA23CFDA}"/>
                               <w:text/>
                             </w:sdtPr>
+                            <w:sdtEndPr/>
                             <w:sdtContent>
                               <w:r>
                                 <w:rPr>
@@ -719,6 +724,7 @@
                                   <w:dataBinding w:prefixMappings="xmlns:ns0='http://purl.org/dc/elements/1.1/' xmlns:ns1='http://schemas.openxmlformats.org/package/2006/metadata/core-properties' " w:xpath="/ns1:coreProperties[1]/ns0:subject[1]" w:storeItemID="{6C3C8BC8-F283-45AE-878A-BAB7291924A1}"/>
                                   <w:text/>
                                 </w:sdtPr>
+                                <w:sdtEndPr/>
                                 <w:sdtContent>
                                   <w:p>
                                     <w:pPr>
@@ -757,6 +763,7 @@
                                   <w:dataBinding w:prefixMappings="xmlns:ns0='http://purl.org/dc/elements/1.1/' xmlns:ns1='http://schemas.openxmlformats.org/package/2006/metadata/core-properties' " w:xpath="/ns1:coreProperties[1]/ns0:creator[1]" w:storeItemID="{6C3C8BC8-F283-45AE-878A-BAB7291924A1}"/>
                                   <w:text/>
                                 </w:sdtPr>
+                                <w:sdtEndPr/>
                                 <w:sdtContent>
                                   <w:p>
                                     <w:pPr>
@@ -820,6 +827,7 @@
                             <w:dataBinding w:prefixMappings="xmlns:ns0='http://purl.org/dc/elements/1.1/' xmlns:ns1='http://schemas.openxmlformats.org/package/2006/metadata/core-properties' " w:xpath="/ns1:coreProperties[1]/ns0:subject[1]" w:storeItemID="{6C3C8BC8-F283-45AE-878A-BAB7291924A1}"/>
                             <w:text/>
                           </w:sdtPr>
+                          <w:sdtEndPr/>
                           <w:sdtContent>
                             <w:p>
                               <w:pPr>
@@ -858,6 +866,7 @@
                             <w:dataBinding w:prefixMappings="xmlns:ns0='http://purl.org/dc/elements/1.1/' xmlns:ns1='http://schemas.openxmlformats.org/package/2006/metadata/core-properties' " w:xpath="/ns1:coreProperties[1]/ns0:creator[1]" w:storeItemID="{6C3C8BC8-F283-45AE-878A-BAB7291924A1}"/>
                             <w:text/>
                           </w:sdtPr>
+                          <w:sdtEndPr/>
                           <w:sdtContent>
                             <w:p>
                               <w:pPr>
@@ -975,6 +984,7 @@
                                     <w:calendar w:val="gregorian"/>
                                   </w:date>
                                 </w:sdtPr>
+                                <w:sdtEndPr/>
                                 <w:sdtContent>
                                   <w:p>
                                     <w:pPr>
@@ -1041,6 +1051,7 @@
                               <w:calendar w:val="gregorian"/>
                             </w:date>
                           </w:sdtPr>
+                          <w:sdtEndPr/>
                           <w:sdtContent>
                             <w:p>
                               <w:pPr>
@@ -1161,6 +1172,9 @@
       <w:r>
         <w:t>Scheduling</w:t>
       </w:r>
+      <w:r>
+        <w:t xml:space="preserve"> and Roles</w:t>
+      </w:r>
     </w:p>
     <w:p/>
     <w:p>
@@ -1843,6 +1857,62 @@
     <w:p>
       <w:pPr>
         <w:spacing w:line="360" w:lineRule="auto"/>
+        <w:jc w:val="center"/>
+        <w:rPr>
+          <w:rFonts w:ascii="Times New Roman" w:hAnsi="Times New Roman" w:cs="Times New Roman"/>
+          <w:sz w:val="24"/>
+          <w:szCs w:val="24"/>
+        </w:rPr>
+      </w:pPr>
+      <w:r>
+        <w:rPr>
+          <w:noProof/>
+        </w:rPr>
+        <w:lastRenderedPageBreak/>
+        <w:drawing>
+          <wp:inline distT="0" distB="0" distL="0" distR="0" wp14:anchorId="46EBC242" wp14:editId="4EF191AA">
+            <wp:extent cx="1705610" cy="4441190"/>
+            <wp:effectExtent l="0" t="0" r="8890" b="0"/>
+            <wp:docPr id="8" name="Picture 8"/>
+            <wp:cNvGraphicFramePr/>
+            <a:graphic xmlns:a="http://schemas.openxmlformats.org/drawingml/2006/main">
+              <a:graphicData uri="http://schemas.openxmlformats.org/drawingml/2006/picture">
+                <pic:pic xmlns:pic="http://schemas.openxmlformats.org/drawingml/2006/picture">
+                  <pic:nvPicPr>
+                    <pic:cNvPr id="2" name="Picture 2"/>
+                    <pic:cNvPicPr/>
+                  </pic:nvPicPr>
+                  <pic:blipFill>
+                    <a:blip r:embed="rId8">
+                      <a:extLst>
+                        <a:ext uri="{28A0092B-C50C-407E-A947-70E740481C1C}">
+                          <a14:useLocalDpi xmlns:a14="http://schemas.microsoft.com/office/drawing/2010/main" val="0"/>
+                        </a:ext>
+                      </a:extLst>
+                    </a:blip>
+                    <a:stretch>
+                      <a:fillRect/>
+                    </a:stretch>
+                  </pic:blipFill>
+                  <pic:spPr>
+                    <a:xfrm>
+                      <a:off x="0" y="0"/>
+                      <a:ext cx="1705610" cy="4441190"/>
+                    </a:xfrm>
+                    <a:prstGeom prst="rect">
+                      <a:avLst/>
+                    </a:prstGeom>
+                  </pic:spPr>
+                </pic:pic>
+              </a:graphicData>
+            </a:graphic>
+          </wp:inline>
+        </w:drawing>
+      </w:r>
+    </w:p>
+    <w:p>
+      <w:pPr>
+        <w:spacing w:line="360" w:lineRule="auto"/>
         <w:rPr>
           <w:rFonts w:ascii="Times New Roman" w:hAnsi="Times New Roman" w:cs="Times New Roman"/>
           <w:sz w:val="24"/>
@@ -1896,7 +1966,67 @@
           <w:sz w:val="24"/>
           <w:szCs w:val="24"/>
         </w:rPr>
-        <w:t>Application to be hosted on Heroku</w:t>
+        <w:t>Code is committed to GitHub, for ease of version control management</w:t>
+      </w:r>
+    </w:p>
+    <w:p>
+      <w:pPr>
+        <w:numPr>
+          <w:ilvl w:val="0"/>
+          <w:numId w:val="2"/>
+        </w:numPr>
+        <w:pBdr>
+          <w:top w:val="nil"/>
+          <w:left w:val="nil"/>
+          <w:bottom w:val="nil"/>
+          <w:right w:val="nil"/>
+          <w:between w:val="nil"/>
+        </w:pBdr>
+        <w:spacing w:after="0" w:line="360" w:lineRule="auto"/>
+        <w:contextualSpacing/>
+        <w:rPr>
+          <w:rFonts w:ascii="Times New Roman" w:hAnsi="Times New Roman" w:cs="Times New Roman"/>
+          <w:sz w:val="24"/>
+          <w:szCs w:val="24"/>
+        </w:rPr>
+      </w:pPr>
+      <w:r>
+        <w:rPr>
+          <w:rFonts w:ascii="Times New Roman" w:hAnsi="Times New Roman" w:cs="Times New Roman"/>
+          <w:sz w:val="24"/>
+          <w:szCs w:val="24"/>
+        </w:rPr>
+        <w:t xml:space="preserve">Developers are using their own machines with such software installed: Ruby on Rails, Notepad++, localhost server for change testing. </w:t>
+      </w:r>
+    </w:p>
+    <w:p>
+      <w:pPr>
+        <w:numPr>
+          <w:ilvl w:val="0"/>
+          <w:numId w:val="2"/>
+        </w:numPr>
+        <w:pBdr>
+          <w:top w:val="nil"/>
+          <w:left w:val="nil"/>
+          <w:bottom w:val="nil"/>
+          <w:right w:val="nil"/>
+          <w:between w:val="nil"/>
+        </w:pBdr>
+        <w:spacing w:after="0" w:line="360" w:lineRule="auto"/>
+        <w:contextualSpacing/>
+        <w:rPr>
+          <w:rFonts w:ascii="Times New Roman" w:hAnsi="Times New Roman" w:cs="Times New Roman"/>
+          <w:sz w:val="24"/>
+          <w:szCs w:val="24"/>
+        </w:rPr>
+      </w:pPr>
+      <w:r>
+        <w:rPr>
+          <w:rFonts w:ascii="Times New Roman" w:hAnsi="Times New Roman" w:cs="Times New Roman"/>
+          <w:sz w:val="24"/>
+          <w:szCs w:val="24"/>
+        </w:rPr>
+        <w:t>Ruby on Rails implementation</w:t>
       </w:r>
     </w:p>
     <w:p>
@@ -1926,27 +2056,305 @@
           <w:sz w:val="24"/>
           <w:szCs w:val="24"/>
         </w:rPr>
-        <w:t xml:space="preserve">Deployed to Heroku directly from </w:t>
-      </w:r>
-      <w:proofErr w:type="spellStart"/>
-      <w:r>
-        <w:rPr>
-          <w:rFonts w:ascii="Times New Roman" w:hAnsi="Times New Roman" w:cs="Times New Roman"/>
-          <w:sz w:val="24"/>
-          <w:szCs w:val="24"/>
-        </w:rPr>
-        <w:t>Github</w:t>
-      </w:r>
-      <w:proofErr w:type="spellEnd"/>
-      <w:r>
-        <w:rPr>
-          <w:rFonts w:ascii="Times New Roman" w:hAnsi="Times New Roman" w:cs="Times New Roman"/>
-          <w:sz w:val="24"/>
-          <w:szCs w:val="24"/>
-        </w:rPr>
-        <w:t xml:space="preserve"> repository; changes pushed with each commit to the master branch</w:t>
-      </w:r>
-    </w:p>
+        <w:t>Model-View-Controller framework</w:t>
+      </w:r>
+    </w:p>
+    <w:p>
+      <w:pPr>
+        <w:numPr>
+          <w:ilvl w:val="1"/>
+          <w:numId w:val="2"/>
+        </w:numPr>
+        <w:pBdr>
+          <w:top w:val="nil"/>
+          <w:left w:val="nil"/>
+          <w:bottom w:val="nil"/>
+          <w:right w:val="nil"/>
+          <w:between w:val="nil"/>
+        </w:pBdr>
+        <w:spacing w:after="0" w:line="360" w:lineRule="auto"/>
+        <w:contextualSpacing/>
+        <w:rPr>
+          <w:rFonts w:ascii="Times New Roman" w:hAnsi="Times New Roman" w:cs="Times New Roman"/>
+          <w:sz w:val="24"/>
+          <w:szCs w:val="24"/>
+        </w:rPr>
+      </w:pPr>
+      <w:r>
+        <w:rPr>
+          <w:rFonts w:ascii="Times New Roman" w:hAnsi="Times New Roman" w:cs="Times New Roman"/>
+          <w:sz w:val="24"/>
+          <w:szCs w:val="24"/>
+        </w:rPr>
+        <w:t>Provides default structures for web service, database, web pages</w:t>
+      </w:r>
+    </w:p>
+    <w:p>
+      <w:pPr>
+        <w:numPr>
+          <w:ilvl w:val="1"/>
+          <w:numId w:val="2"/>
+        </w:numPr>
+        <w:pBdr>
+          <w:top w:val="nil"/>
+          <w:left w:val="nil"/>
+          <w:bottom w:val="nil"/>
+          <w:right w:val="nil"/>
+          <w:between w:val="nil"/>
+        </w:pBdr>
+        <w:spacing w:after="0" w:line="360" w:lineRule="auto"/>
+        <w:contextualSpacing/>
+        <w:rPr>
+          <w:rFonts w:ascii="Times New Roman" w:hAnsi="Times New Roman" w:cs="Times New Roman"/>
+          <w:sz w:val="24"/>
+          <w:szCs w:val="24"/>
+        </w:rPr>
+      </w:pPr>
+      <w:r>
+        <w:rPr>
+          <w:rFonts w:ascii="Times New Roman" w:hAnsi="Times New Roman" w:cs="Times New Roman"/>
+          <w:sz w:val="24"/>
+          <w:szCs w:val="24"/>
+        </w:rPr>
+        <w:t>Very good support and documentation on Heroku page, as well as third parties</w:t>
+      </w:r>
+    </w:p>
+    <w:p>
+      <w:pPr>
+        <w:pStyle w:val="Heading1"/>
+      </w:pPr>
+      <w:r>
+        <w:lastRenderedPageBreak/>
+        <w:t>Test Environment</w:t>
+      </w:r>
+    </w:p>
+    <w:p/>
+    <w:p>
+      <w:pPr>
+        <w:tabs>
+          <w:tab w:val="left" w:pos="3705"/>
+        </w:tabs>
+        <w:spacing w:line="360" w:lineRule="auto"/>
+        <w:rPr>
+          <w:rFonts w:ascii="Times New Roman" w:hAnsi="Times New Roman" w:cs="Times New Roman"/>
+          <w:sz w:val="24"/>
+          <w:szCs w:val="24"/>
+        </w:rPr>
+      </w:pPr>
+      <w:r>
+        <w:rPr>
+          <w:rFonts w:ascii="Times New Roman" w:hAnsi="Times New Roman" w:cs="Times New Roman"/>
+          <w:sz w:val="24"/>
+          <w:szCs w:val="24"/>
+        </w:rPr>
+        <w:t xml:space="preserve">Every Rails application is automatically divided into three environments: development, testing, and production.  There are several subdirectories in the test folder that store unit tests, integration tests, system tests, and others.  You can implement your own skeleton tests in a separate environment, but Rails will automatically create skeleton tests for you as you add components to the application.  Additionally, a dedicated sample database can be loaded into ‘config/databse.yml’ which can manipulate sample data without changing development, or production data.  For larger scale system testing, Rails implements Capybara, which delivers web-based automation so you can simulate the application in the way a regular user would interact with it.  Tests can be run in a command line environment, </w:t>
+      </w:r>
+      <w:r>
+        <w:rPr>
+          <w:rFonts w:ascii="Times New Roman" w:hAnsi="Times New Roman" w:cs="Times New Roman"/>
+          <w:sz w:val="24"/>
+          <w:szCs w:val="24"/>
+        </w:rPr>
+        <w:t>as shown by the following examples:</w:t>
+      </w:r>
+    </w:p>
+    <w:p>
+      <w:pPr>
+        <w:pStyle w:val="ListParagraph"/>
+        <w:numPr>
+          <w:ilvl w:val="0"/>
+          <w:numId w:val="5"/>
+        </w:numPr>
+        <w:tabs>
+          <w:tab w:val="left" w:pos="3705"/>
+        </w:tabs>
+        <w:spacing w:line="360" w:lineRule="auto"/>
+        <w:rPr>
+          <w:rFonts w:ascii="Times New Roman" w:hAnsi="Times New Roman" w:cs="Times New Roman"/>
+          <w:sz w:val="24"/>
+          <w:szCs w:val="24"/>
+        </w:rPr>
+      </w:pPr>
+      <w:r>
+        <w:rPr>
+          <w:rFonts w:ascii="Times New Roman" w:hAnsi="Times New Roman" w:cs="Times New Roman"/>
+          <w:sz w:val="24"/>
+          <w:szCs w:val="24"/>
+        </w:rPr>
+        <w:t>“$rails test /path/to/specific/test.rb”</w:t>
+      </w:r>
+    </w:p>
+    <w:p>
+      <w:pPr>
+        <w:pStyle w:val="ListParagraph"/>
+        <w:numPr>
+          <w:ilvl w:val="1"/>
+          <w:numId w:val="5"/>
+        </w:numPr>
+        <w:tabs>
+          <w:tab w:val="left" w:pos="3705"/>
+        </w:tabs>
+        <w:spacing w:line="360" w:lineRule="auto"/>
+        <w:rPr>
+          <w:rFonts w:ascii="Times New Roman" w:hAnsi="Times New Roman" w:cs="Times New Roman"/>
+          <w:sz w:val="24"/>
+          <w:szCs w:val="24"/>
+        </w:rPr>
+      </w:pPr>
+      <w:r>
+        <w:rPr>
+          <w:rFonts w:ascii="Times New Roman" w:hAnsi="Times New Roman" w:cs="Times New Roman"/>
+          <w:sz w:val="24"/>
+          <w:szCs w:val="24"/>
+        </w:rPr>
+        <w:t>This will run a single ruby test case</w:t>
+      </w:r>
+    </w:p>
+    <w:p>
+      <w:pPr>
+        <w:pStyle w:val="ListParagraph"/>
+        <w:numPr>
+          <w:ilvl w:val="1"/>
+          <w:numId w:val="5"/>
+        </w:numPr>
+        <w:tabs>
+          <w:tab w:val="left" w:pos="3705"/>
+        </w:tabs>
+        <w:spacing w:line="360" w:lineRule="auto"/>
+        <w:rPr>
+          <w:rFonts w:ascii="Times New Roman" w:hAnsi="Times New Roman" w:cs="Times New Roman"/>
+          <w:sz w:val="24"/>
+          <w:szCs w:val="24"/>
+        </w:rPr>
+      </w:pPr>
+      <w:r>
+        <w:rPr>
+          <w:rFonts w:ascii="Times New Roman" w:hAnsi="Times New Roman" w:cs="Times New Roman"/>
+          <w:sz w:val="24"/>
+          <w:szCs w:val="24"/>
+        </w:rPr>
+        <w:t>adding “:(number)” after .rb will run only the test method on that line number</w:t>
+      </w:r>
+    </w:p>
+    <w:p>
+      <w:pPr>
+        <w:pStyle w:val="ListParagraph"/>
+        <w:numPr>
+          <w:ilvl w:val="0"/>
+          <w:numId w:val="5"/>
+        </w:numPr>
+        <w:tabs>
+          <w:tab w:val="left" w:pos="3705"/>
+        </w:tabs>
+        <w:spacing w:line="360" w:lineRule="auto"/>
+        <w:rPr>
+          <w:rFonts w:ascii="Times New Roman" w:hAnsi="Times New Roman" w:cs="Times New Roman"/>
+          <w:sz w:val="24"/>
+          <w:szCs w:val="24"/>
+        </w:rPr>
+      </w:pPr>
+      <w:r>
+        <w:rPr>
+          <w:rFonts w:ascii="Times New Roman" w:hAnsi="Times New Roman" w:cs="Times New Roman"/>
+          <w:sz w:val="24"/>
+          <w:szCs w:val="24"/>
+        </w:rPr>
+        <w:t>“$rails test /path/to/directory”</w:t>
+      </w:r>
+    </w:p>
+    <w:p>
+      <w:pPr>
+        <w:pStyle w:val="ListParagraph"/>
+        <w:numPr>
+          <w:ilvl w:val="1"/>
+          <w:numId w:val="5"/>
+        </w:numPr>
+        <w:tabs>
+          <w:tab w:val="left" w:pos="3705"/>
+        </w:tabs>
+        <w:spacing w:line="360" w:lineRule="auto"/>
+        <w:rPr>
+          <w:rFonts w:ascii="Times New Roman" w:hAnsi="Times New Roman" w:cs="Times New Roman"/>
+          <w:sz w:val="24"/>
+          <w:szCs w:val="24"/>
+        </w:rPr>
+      </w:pPr>
+      <w:r>
+        <w:rPr>
+          <w:rFonts w:ascii="Times New Roman" w:hAnsi="Times New Roman" w:cs="Times New Roman"/>
+          <w:sz w:val="24"/>
+          <w:szCs w:val="24"/>
+        </w:rPr>
+        <w:t>This will run all test cases in the specified directory</w:t>
+      </w:r>
+    </w:p>
+    <w:p>
+      <w:pPr>
+        <w:pStyle w:val="ListParagraph"/>
+        <w:numPr>
+          <w:ilvl w:val="0"/>
+          <w:numId w:val="5"/>
+        </w:numPr>
+        <w:tabs>
+          <w:tab w:val="left" w:pos="3705"/>
+        </w:tabs>
+        <w:spacing w:line="360" w:lineRule="auto"/>
+        <w:rPr>
+          <w:rFonts w:ascii="Times New Roman" w:hAnsi="Times New Roman" w:cs="Times New Roman"/>
+          <w:sz w:val="24"/>
+          <w:szCs w:val="24"/>
+        </w:rPr>
+      </w:pPr>
+      <w:r>
+        <w:rPr>
+          <w:rFonts w:ascii="Times New Roman" w:hAnsi="Times New Roman" w:cs="Times New Roman"/>
+          <w:sz w:val="24"/>
+          <w:szCs w:val="24"/>
+        </w:rPr>
+        <w:t>“$rails test:system”</w:t>
+      </w:r>
+    </w:p>
+    <w:p>
+      <w:pPr>
+        <w:pStyle w:val="ListParagraph"/>
+        <w:numPr>
+          <w:ilvl w:val="1"/>
+          <w:numId w:val="5"/>
+        </w:numPr>
+        <w:tabs>
+          <w:tab w:val="left" w:pos="3705"/>
+        </w:tabs>
+        <w:spacing w:line="360" w:lineRule="auto"/>
+        <w:rPr>
+          <w:rFonts w:ascii="Times New Roman" w:hAnsi="Times New Roman" w:cs="Times New Roman"/>
+          <w:sz w:val="24"/>
+          <w:szCs w:val="24"/>
+        </w:rPr>
+      </w:pPr>
+      <w:r>
+        <w:rPr>
+          <w:rFonts w:ascii="Times New Roman" w:hAnsi="Times New Roman" w:cs="Times New Roman"/>
+          <w:sz w:val="24"/>
+          <w:szCs w:val="24"/>
+        </w:rPr>
+        <w:t>This command runs a system test</w:t>
+      </w:r>
+    </w:p>
+    <w:p>
+      <w:pPr>
+        <w:pStyle w:val="Heading1"/>
+      </w:pPr>
+      <w:r>
+        <w:t>Production Enviro</w:t>
+      </w:r>
+      <w:r>
+        <w:t>n</w:t>
+      </w:r>
+      <w:r>
+        <w:t>ment</w:t>
+      </w:r>
+    </w:p>
+    <w:p/>
     <w:p>
       <w:pPr>
         <w:numPr>
@@ -1974,15 +2382,37 @@
           <w:sz w:val="24"/>
           <w:szCs w:val="24"/>
         </w:rPr>
-        <w:t>Database to be hosted on Heroku with Postgre</w:t>
-      </w:r>
-      <w:r>
-        <w:rPr>
-          <w:rFonts w:ascii="Times New Roman" w:hAnsi="Times New Roman" w:cs="Times New Roman"/>
-          <w:sz w:val="24"/>
-          <w:szCs w:val="24"/>
-        </w:rPr>
-        <w:t>SQL</w:t>
+        <w:t>Heroku application linked to the domain: stayfitt.us</w:t>
+      </w:r>
+    </w:p>
+    <w:p>
+      <w:pPr>
+        <w:numPr>
+          <w:ilvl w:val="0"/>
+          <w:numId w:val="2"/>
+        </w:numPr>
+        <w:pBdr>
+          <w:top w:val="nil"/>
+          <w:left w:val="nil"/>
+          <w:bottom w:val="nil"/>
+          <w:right w:val="nil"/>
+          <w:between w:val="nil"/>
+        </w:pBdr>
+        <w:spacing w:after="0" w:line="360" w:lineRule="auto"/>
+        <w:contextualSpacing/>
+        <w:rPr>
+          <w:rFonts w:ascii="Times New Roman" w:hAnsi="Times New Roman" w:cs="Times New Roman"/>
+          <w:sz w:val="24"/>
+          <w:szCs w:val="24"/>
+        </w:rPr>
+      </w:pPr>
+      <w:r>
+        <w:rPr>
+          <w:rFonts w:ascii="Times New Roman" w:hAnsi="Times New Roman" w:cs="Times New Roman"/>
+          <w:sz w:val="24"/>
+          <w:szCs w:val="24"/>
+        </w:rPr>
+        <w:t>Application hosted on Heroku</w:t>
       </w:r>
     </w:p>
     <w:p>
@@ -2012,7 +2442,23 @@
           <w:sz w:val="24"/>
           <w:szCs w:val="24"/>
         </w:rPr>
-        <w:t>Stores data securely and returns data in response to requests from the application</w:t>
+        <w:t>Deployed to Heroku directly from Git</w:t>
+      </w:r>
+      <w:r>
+        <w:rPr>
+          <w:rFonts w:ascii="Times New Roman" w:hAnsi="Times New Roman" w:cs="Times New Roman"/>
+          <w:sz w:val="24"/>
+          <w:szCs w:val="24"/>
+        </w:rPr>
+        <w:t>H</w:t>
+      </w:r>
+      <w:r>
+        <w:rPr>
+          <w:rFonts w:ascii="Times New Roman" w:hAnsi="Times New Roman" w:cs="Times New Roman"/>
+          <w:sz w:val="24"/>
+          <w:szCs w:val="24"/>
+        </w:rPr>
+        <w:t>ub repository; changes pushed with each commit to the master branch</w:t>
       </w:r>
     </w:p>
     <w:p>
@@ -2042,7 +2488,15 @@
           <w:sz w:val="24"/>
           <w:szCs w:val="24"/>
         </w:rPr>
-        <w:t>Ruby on Rails implementation</w:t>
+        <w:t>Database hosted on Heroku with Postgre</w:t>
+      </w:r>
+      <w:r>
+        <w:rPr>
+          <w:rFonts w:ascii="Times New Roman" w:hAnsi="Times New Roman" w:cs="Times New Roman"/>
+          <w:sz w:val="24"/>
+          <w:szCs w:val="24"/>
+        </w:rPr>
+        <w:t>SQL</w:t>
       </w:r>
     </w:p>
     <w:p>
@@ -2072,249 +2526,116 @@
           <w:sz w:val="24"/>
           <w:szCs w:val="24"/>
         </w:rPr>
-        <w:t>Model-View-Controller framework</w:t>
-      </w:r>
-    </w:p>
-    <w:p>
-      <w:pPr>
-        <w:numPr>
-          <w:ilvl w:val="1"/>
-          <w:numId w:val="2"/>
-        </w:numPr>
-        <w:pBdr>
-          <w:top w:val="nil"/>
-          <w:left w:val="nil"/>
-          <w:bottom w:val="nil"/>
-          <w:right w:val="nil"/>
-          <w:between w:val="nil"/>
-        </w:pBdr>
-        <w:spacing w:after="0" w:line="360" w:lineRule="auto"/>
-        <w:contextualSpacing/>
-        <w:rPr>
-          <w:rFonts w:ascii="Times New Roman" w:hAnsi="Times New Roman" w:cs="Times New Roman"/>
-          <w:sz w:val="24"/>
-          <w:szCs w:val="24"/>
-        </w:rPr>
-      </w:pPr>
-      <w:r>
-        <w:rPr>
-          <w:rFonts w:ascii="Times New Roman" w:hAnsi="Times New Roman" w:cs="Times New Roman"/>
-          <w:sz w:val="24"/>
-          <w:szCs w:val="24"/>
-        </w:rPr>
-        <w:t>Provides default structures for web service, database, web pages</w:t>
-      </w:r>
-    </w:p>
-    <w:p>
-      <w:pPr>
-        <w:numPr>
-          <w:ilvl w:val="1"/>
-          <w:numId w:val="2"/>
-        </w:numPr>
-        <w:pBdr>
-          <w:top w:val="nil"/>
-          <w:left w:val="nil"/>
-          <w:bottom w:val="nil"/>
-          <w:right w:val="nil"/>
-          <w:between w:val="nil"/>
-        </w:pBdr>
-        <w:spacing w:after="0" w:line="360" w:lineRule="auto"/>
-        <w:contextualSpacing/>
-        <w:rPr>
-          <w:rFonts w:ascii="Times New Roman" w:hAnsi="Times New Roman" w:cs="Times New Roman"/>
-          <w:sz w:val="24"/>
-          <w:szCs w:val="24"/>
-        </w:rPr>
-      </w:pPr>
-      <w:r>
-        <w:rPr>
-          <w:rFonts w:ascii="Times New Roman" w:hAnsi="Times New Roman" w:cs="Times New Roman"/>
-          <w:sz w:val="24"/>
-          <w:szCs w:val="24"/>
-        </w:rPr>
-        <w:t>Very good support and documentation on Heroku page, as well as third parties</w:t>
-      </w:r>
+        <w:t>Stores data securely and returns data in response to requests from the application</w:t>
+      </w:r>
+    </w:p>
+    <w:p/>
+    <w:p>
+      <w:pPr>
+        <w:spacing w:line="360" w:lineRule="auto"/>
+        <w:rPr>
+          <w:rFonts w:ascii="Times New Roman" w:hAnsi="Times New Roman" w:cs="Times New Roman"/>
+          <w:sz w:val="24"/>
+          <w:szCs w:val="24"/>
+        </w:rPr>
+      </w:pPr>
+      <w:r>
+        <w:rPr>
+          <w:rFonts w:ascii="Times New Roman" w:hAnsi="Times New Roman" w:cs="Times New Roman"/>
+          <w:sz w:val="24"/>
+          <w:szCs w:val="24"/>
+        </w:rPr>
+        <w:lastRenderedPageBreak/>
+        <w:t>Th</w:t>
+      </w:r>
+      <w:r>
+        <w:rPr>
+          <w:rFonts w:ascii="Times New Roman" w:hAnsi="Times New Roman" w:cs="Times New Roman"/>
+          <w:sz w:val="24"/>
+          <w:szCs w:val="24"/>
+        </w:rPr>
+        <w:t>e website</w:t>
+      </w:r>
+      <w:r>
+        <w:rPr>
+          <w:rFonts w:ascii="Times New Roman" w:hAnsi="Times New Roman" w:cs="Times New Roman"/>
+          <w:sz w:val="24"/>
+          <w:szCs w:val="24"/>
+        </w:rPr>
+        <w:t xml:space="preserve"> will be hosted </w:t>
+      </w:r>
+      <w:r>
+        <w:rPr>
+          <w:rFonts w:ascii="Times New Roman" w:hAnsi="Times New Roman" w:cs="Times New Roman"/>
+          <w:sz w:val="24"/>
+          <w:szCs w:val="24"/>
+        </w:rPr>
+        <w:t xml:space="preserve">on a server through </w:t>
+      </w:r>
+      <w:r>
+        <w:rPr>
+          <w:rFonts w:ascii="Times New Roman" w:hAnsi="Times New Roman" w:cs="Times New Roman"/>
+          <w:sz w:val="24"/>
+          <w:szCs w:val="24"/>
+        </w:rPr>
+        <w:t>Heroku, a cloud platform that provides developers with the tools to deploy, manage, and scale their applications</w:t>
+      </w:r>
+      <w:r>
+        <w:rPr>
+          <w:rFonts w:ascii="Times New Roman" w:hAnsi="Times New Roman" w:cs="Times New Roman"/>
+          <w:sz w:val="24"/>
+          <w:szCs w:val="24"/>
+        </w:rPr>
+        <w:t xml:space="preserve">. End-users will be able to interact with the application once it is running and perform the necessary tasks such as, creating an account, logging in, posting messages, etc. </w:t>
+      </w:r>
+      <w:r>
+        <w:rPr>
+          <w:rFonts w:ascii="Times New Roman" w:hAnsi="Times New Roman" w:cs="Times New Roman"/>
+          <w:sz w:val="24"/>
+          <w:szCs w:val="24"/>
+        </w:rPr>
+        <w:t xml:space="preserve">User data is stored on the database </w:t>
+      </w:r>
+      <w:r>
+        <w:rPr>
+          <w:rFonts w:ascii="Times New Roman" w:hAnsi="Times New Roman" w:cs="Times New Roman"/>
+          <w:sz w:val="24"/>
+          <w:szCs w:val="24"/>
+        </w:rPr>
+        <w:t xml:space="preserve">and </w:t>
+      </w:r>
+      <w:r>
+        <w:rPr>
+          <w:rFonts w:ascii="Times New Roman" w:hAnsi="Times New Roman" w:cs="Times New Roman"/>
+          <w:sz w:val="24"/>
+          <w:szCs w:val="24"/>
+        </w:rPr>
+        <w:t>is only</w:t>
+      </w:r>
+      <w:r>
+        <w:rPr>
+          <w:rFonts w:ascii="Times New Roman" w:hAnsi="Times New Roman" w:cs="Times New Roman"/>
+          <w:sz w:val="24"/>
+          <w:szCs w:val="24"/>
+        </w:rPr>
+        <w:t xml:space="preserve"> accessible by administrators. </w:t>
+      </w:r>
+    </w:p>
+    <w:p>
+      <w:pPr>
+        <w:spacing w:line="360" w:lineRule="auto"/>
+        <w:rPr>
+          <w:rFonts w:ascii="Times New Roman" w:hAnsi="Times New Roman" w:cs="Times New Roman"/>
+          <w:sz w:val="24"/>
+          <w:szCs w:val="24"/>
+        </w:rPr>
+      </w:pPr>
     </w:p>
     <w:p>
       <w:pPr>
         <w:pStyle w:val="Heading1"/>
       </w:pPr>
       <w:r>
-        <w:t>Test Environment</w:t>
-      </w:r>
-    </w:p>
-    <w:p/>
-    <w:p>
-      <w:r>
-        <w:t>*</w:t>
-      </w:r>
-      <w:r>
-        <w:t>Software: ruby on rails did the final testing, test each function one by one</w:t>
-      </w:r>
-      <w:r>
-        <w:t>*</w:t>
-      </w:r>
-    </w:p>
-    <w:p>
-      <w:pPr>
-        <w:tabs>
-          <w:tab w:val="left" w:pos="3705"/>
-        </w:tabs>
-      </w:pPr>
-      <w:r>
-        <w:t>*</w:t>
-      </w:r>
-      <w:r>
-        <w:t xml:space="preserve">Skeleton: </w:t>
-      </w:r>
-      <w:r>
-        <w:t>used</w:t>
-      </w:r>
-      <w:r>
-        <w:t xml:space="preserve"> a mock up, notepad++</w:t>
-      </w:r>
-      <w:r>
-        <w:t xml:space="preserve"> to organize</w:t>
-      </w:r>
-      <w:r>
-        <w:t xml:space="preserve"> the code and lay it all out</w:t>
-      </w:r>
-      <w:r>
-        <w:t>*</w:t>
-      </w:r>
-    </w:p>
-    <w:p/>
-    <w:p>
-      <w:pPr>
-        <w:pStyle w:val="Heading1"/>
-      </w:pPr>
-      <w:r>
-        <w:t>Production Enviro</w:t>
-      </w:r>
-      <w:r>
-        <w:t>n</w:t>
-      </w:r>
-      <w:r>
-        <w:t>ment</w:t>
-      </w:r>
-    </w:p>
-    <w:p/>
-    <w:p>
-      <w:pPr>
-        <w:spacing w:line="360" w:lineRule="auto"/>
-        <w:rPr>
-          <w:rFonts w:ascii="Times New Roman" w:hAnsi="Times New Roman" w:cs="Times New Roman"/>
-          <w:sz w:val="24"/>
-          <w:szCs w:val="24"/>
-        </w:rPr>
-      </w:pPr>
-      <w:r>
-        <w:rPr>
-          <w:rFonts w:ascii="Times New Roman" w:hAnsi="Times New Roman" w:cs="Times New Roman"/>
-          <w:sz w:val="24"/>
-          <w:szCs w:val="24"/>
-        </w:rPr>
-        <w:t>Th</w:t>
-      </w:r>
-      <w:r>
-        <w:rPr>
-          <w:rFonts w:ascii="Times New Roman" w:hAnsi="Times New Roman" w:cs="Times New Roman"/>
-          <w:sz w:val="24"/>
-          <w:szCs w:val="24"/>
-        </w:rPr>
-        <w:t>e website</w:t>
-      </w:r>
-      <w:r>
-        <w:rPr>
-          <w:rFonts w:ascii="Times New Roman" w:hAnsi="Times New Roman" w:cs="Times New Roman"/>
-          <w:sz w:val="24"/>
-          <w:szCs w:val="24"/>
-        </w:rPr>
-        <w:t xml:space="preserve"> will be hosted </w:t>
-      </w:r>
-      <w:r>
-        <w:rPr>
-          <w:rFonts w:ascii="Times New Roman" w:hAnsi="Times New Roman" w:cs="Times New Roman"/>
-          <w:sz w:val="24"/>
-          <w:szCs w:val="24"/>
-        </w:rPr>
-        <w:t xml:space="preserve">on a server through </w:t>
-      </w:r>
-      <w:r>
-        <w:rPr>
-          <w:rFonts w:ascii="Times New Roman" w:hAnsi="Times New Roman" w:cs="Times New Roman"/>
-          <w:sz w:val="24"/>
-          <w:szCs w:val="24"/>
-        </w:rPr>
-        <w:t>Heroku, a cloud platform that provides developers with the tools to deploy, manage, and scale their applications</w:t>
-      </w:r>
-      <w:r>
-        <w:rPr>
-          <w:rFonts w:ascii="Times New Roman" w:hAnsi="Times New Roman" w:cs="Times New Roman"/>
-          <w:sz w:val="24"/>
-          <w:szCs w:val="24"/>
-        </w:rPr>
-        <w:t xml:space="preserve">. End-users will be able to interact with the application once it is running and perform the necessary tasks such as, creating an account, logging in, posting messages, etc. </w:t>
-      </w:r>
-      <w:r>
-        <w:rPr>
-          <w:rFonts w:ascii="Times New Roman" w:hAnsi="Times New Roman" w:cs="Times New Roman"/>
-          <w:sz w:val="24"/>
-          <w:szCs w:val="24"/>
-        </w:rPr>
-        <w:t xml:space="preserve">User data is stored on the database </w:t>
-      </w:r>
-      <w:r>
-        <w:rPr>
-          <w:rFonts w:ascii="Times New Roman" w:hAnsi="Times New Roman" w:cs="Times New Roman"/>
-          <w:sz w:val="24"/>
-          <w:szCs w:val="24"/>
-        </w:rPr>
-        <w:t xml:space="preserve">and </w:t>
-      </w:r>
-      <w:r>
-        <w:rPr>
-          <w:rFonts w:ascii="Times New Roman" w:hAnsi="Times New Roman" w:cs="Times New Roman"/>
-          <w:sz w:val="24"/>
-          <w:szCs w:val="24"/>
-        </w:rPr>
-        <w:t>is only</w:t>
-      </w:r>
-      <w:r>
-        <w:rPr>
-          <w:rFonts w:ascii="Times New Roman" w:hAnsi="Times New Roman" w:cs="Times New Roman"/>
-          <w:sz w:val="24"/>
-          <w:szCs w:val="24"/>
-        </w:rPr>
-        <w:t xml:space="preserve"> accessible by administrators. </w:t>
-      </w:r>
-    </w:p>
-    <w:p>
-      <w:pPr>
-        <w:spacing w:line="360" w:lineRule="auto"/>
-        <w:rPr>
-          <w:rFonts w:ascii="Times New Roman" w:hAnsi="Times New Roman" w:cs="Times New Roman"/>
-          <w:sz w:val="24"/>
-          <w:szCs w:val="24"/>
-        </w:rPr>
-      </w:pPr>
-    </w:p>
-    <w:p>
-      <w:pPr>
-        <w:spacing w:line="360" w:lineRule="auto"/>
-        <w:rPr>
-          <w:rFonts w:ascii="Times New Roman" w:hAnsi="Times New Roman" w:cs="Times New Roman"/>
-          <w:sz w:val="24"/>
-          <w:szCs w:val="24"/>
-        </w:rPr>
-      </w:pPr>
-    </w:p>
-    <w:p>
-      <w:pPr>
-        <w:pStyle w:val="Heading1"/>
-      </w:pPr>
-      <w:r>
-        <w:lastRenderedPageBreak/>
         <w:t>Training</w:t>
       </w:r>
     </w:p>
@@ -2339,7 +2660,7 @@
         </w:numPr>
       </w:pPr>
       <w:r>
-        <w:t>User (students)</w:t>
+        <w:t xml:space="preserve">User </w:t>
       </w:r>
     </w:p>
     <w:p>
@@ -2387,7 +2708,7 @@
         </w:numPr>
       </w:pPr>
       <w:r>
-        <w:t>Moderators (teachers/trainers)</w:t>
+        <w:t xml:space="preserve">Moderators </w:t>
       </w:r>
     </w:p>
     <w:p>
@@ -2429,6 +2750,7 @@
         <w:t>A Help section on the moderator account will allow them to re-learn anything as needed</w:t>
       </w:r>
     </w:p>
+    <w:p/>
     <w:p>
       <w:pPr>
         <w:pStyle w:val="ListParagraph"/>
@@ -2438,7 +2760,7 @@
         </w:numPr>
       </w:pPr>
       <w:r>
-        <w:t>Administrators (selected teachers/school admins/gov’t agents)</w:t>
+        <w:t xml:space="preserve">Administrators </w:t>
       </w:r>
     </w:p>
     <w:p>
@@ -2455,13 +2777,52 @@
     </w:p>
     <w:p>
       <w:pPr>
+        <w:pStyle w:val="ListParagraph"/>
+        <w:ind w:left="1440"/>
+      </w:pPr>
+    </w:p>
+    <w:p>
+      <w:pPr>
+        <w:pStyle w:val="ListParagraph"/>
+        <w:ind w:left="1440"/>
+      </w:pPr>
+    </w:p>
+    <w:p>
+      <w:pPr>
+        <w:pStyle w:val="ListParagraph"/>
+        <w:ind w:left="1440"/>
+      </w:pPr>
+    </w:p>
+    <w:p>
+      <w:pPr>
+        <w:pStyle w:val="ListParagraph"/>
+        <w:ind w:left="1440"/>
+      </w:pPr>
+    </w:p>
+    <w:p>
+      <w:pPr>
+        <w:pStyle w:val="ListParagraph"/>
+        <w:ind w:left="1440"/>
+      </w:pPr>
+      <w:bookmarkStart w:id="0" w:name="_GoBack"/>
+      <w:bookmarkEnd w:id="0"/>
+    </w:p>
+    <w:p>
+      <w:pPr>
         <w:pStyle w:val="Heading1"/>
       </w:pPr>
       <w:r>
+        <w:lastRenderedPageBreak/>
         <w:t xml:space="preserve">Evolution </w:t>
       </w:r>
       <w:r>
-        <w:t>and Documentation</w:t>
+        <w:t xml:space="preserve">and </w:t>
+      </w:r>
+      <w:r>
+        <w:t>D</w:t>
+      </w:r>
+      <w:r>
+        <w:t>ocumentation</w:t>
       </w:r>
     </w:p>
     <w:p/>
@@ -2727,8 +3088,6 @@
         </w:rPr>
         <w:t>s &amp; Changes</w:t>
       </w:r>
-      <w:bookmarkStart w:id="0" w:name="_GoBack"/>
-      <w:bookmarkEnd w:id="0"/>
     </w:p>
     <w:p>
       <w:pPr>
@@ -2749,6 +3108,56 @@
     </w:sectPr>
   </w:body>
 </w:document>
+</file>
+
+<file path=word/endnotes.xml><?xml version="1.0" encoding="utf-8"?>
+<w:endnotes xmlns:wpc="http://schemas.microsoft.com/office/word/2010/wordprocessingCanvas" xmlns:cx="http://schemas.microsoft.com/office/drawing/2014/chartex" xmlns:cx1="http://schemas.microsoft.com/office/drawing/2015/9/8/chartex" xmlns:cx2="http://schemas.microsoft.com/office/drawing/2015/10/21/chartex" xmlns:cx3="http://schemas.microsoft.com/office/drawing/2016/5/9/chartex" xmlns:cx4="http://schemas.microsoft.com/office/drawing/2016/5/10/chartex" xmlns:cx5="http://schemas.microsoft.com/office/drawing/2016/5/11/chartex" xmlns:cx6="http://schemas.microsoft.com/office/drawing/2016/5/12/chartex" xmlns:cx7="http://schemas.microsoft.com/office/drawing/2016/5/13/chartex" xmlns:cx8="http://schemas.microsoft.com/office/drawing/2016/5/14/chartex" xmlns:mc="http://schemas.openxmlformats.org/markup-compatibility/2006" xmlns:aink="http://schemas.microsoft.com/office/drawing/2016/ink" xmlns:am3d="http://schemas.microsoft.com/office/drawing/2017/model3d" xmlns:o="urn:schemas-microsoft-com:office:office" xmlns:r="http://schemas.openxmlformats.org/officeDocument/2006/relationships" xmlns:m="http://schemas.openxmlformats.org/officeDocument/2006/math" xmlns:v="urn:schemas-microsoft-com:vml" xmlns:wp14="http://schemas.microsoft.com/office/word/2010/wordprocessingDrawing" xmlns:wp="http://schemas.openxmlformats.org/drawingml/2006/wordprocessingDrawing" xmlns:w10="urn:schemas-microsoft-com:office:word" xmlns:w="http://schemas.openxmlformats.org/wordprocessingml/2006/main" xmlns:w14="http://schemas.microsoft.com/office/word/2010/wordml" xmlns:w15="http://schemas.microsoft.com/office/word/2012/wordml" xmlns:w16cid="http://schemas.microsoft.com/office/word/2016/wordml/cid" xmlns:w16se="http://schemas.microsoft.com/office/word/2015/wordml/symex" xmlns:wpg="http://schemas.microsoft.com/office/word/2010/wordprocessingGroup" xmlns:wpi="http://schemas.microsoft.com/office/word/2010/wordprocessingInk" xmlns:wne="http://schemas.microsoft.com/office/word/2006/wordml" xmlns:wps="http://schemas.microsoft.com/office/word/2010/wordprocessingShape" mc:Ignorable="w14 w15 w16se w16cid wp14">
+  <w:endnote w:type="separator" w:id="-1">
+    <w:p>
+      <w:pPr>
+        <w:spacing w:after="0" w:line="240" w:lineRule="auto"/>
+      </w:pPr>
+      <w:r>
+        <w:separator/>
+      </w:r>
+    </w:p>
+  </w:endnote>
+  <w:endnote w:type="continuationSeparator" w:id="0">
+    <w:p>
+      <w:pPr>
+        <w:spacing w:after="0" w:line="240" w:lineRule="auto"/>
+      </w:pPr>
+      <w:r>
+        <w:continuationSeparator/>
+      </w:r>
+    </w:p>
+  </w:endnote>
+</w:endnotes>
+</file>
+
+<file path=word/footnotes.xml><?xml version="1.0" encoding="utf-8"?>
+<w:footnotes xmlns:wpc="http://schemas.microsoft.com/office/word/2010/wordprocessingCanvas" xmlns:cx="http://schemas.microsoft.com/office/drawing/2014/chartex" xmlns:cx1="http://schemas.microsoft.com/office/drawing/2015/9/8/chartex" xmlns:cx2="http://schemas.microsoft.com/office/drawing/2015/10/21/chartex" xmlns:cx3="http://schemas.microsoft.com/office/drawing/2016/5/9/chartex" xmlns:cx4="http://schemas.microsoft.com/office/drawing/2016/5/10/chartex" xmlns:cx5="http://schemas.microsoft.com/office/drawing/2016/5/11/chartex" xmlns:cx6="http://schemas.microsoft.com/office/drawing/2016/5/12/chartex" xmlns:cx7="http://schemas.microsoft.com/office/drawing/2016/5/13/chartex" xmlns:cx8="http://schemas.microsoft.com/office/drawing/2016/5/14/chartex" xmlns:mc="http://schemas.openxmlformats.org/markup-compatibility/2006" xmlns:aink="http://schemas.microsoft.com/office/drawing/2016/ink" xmlns:am3d="http://schemas.microsoft.com/office/drawing/2017/model3d" xmlns:o="urn:schemas-microsoft-com:office:office" xmlns:r="http://schemas.openxmlformats.org/officeDocument/2006/relationships" xmlns:m="http://schemas.openxmlformats.org/officeDocument/2006/math" xmlns:v="urn:schemas-microsoft-com:vml" xmlns:wp14="http://schemas.microsoft.com/office/word/2010/wordprocessingDrawing" xmlns:wp="http://schemas.openxmlformats.org/drawingml/2006/wordprocessingDrawing" xmlns:w10="urn:schemas-microsoft-com:office:word" xmlns:w="http://schemas.openxmlformats.org/wordprocessingml/2006/main" xmlns:w14="http://schemas.microsoft.com/office/word/2010/wordml" xmlns:w15="http://schemas.microsoft.com/office/word/2012/wordml" xmlns:w16cid="http://schemas.microsoft.com/office/word/2016/wordml/cid" xmlns:w16se="http://schemas.microsoft.com/office/word/2015/wordml/symex" xmlns:wpg="http://schemas.microsoft.com/office/word/2010/wordprocessingGroup" xmlns:wpi="http://schemas.microsoft.com/office/word/2010/wordprocessingInk" xmlns:wne="http://schemas.microsoft.com/office/word/2006/wordml" xmlns:wps="http://schemas.microsoft.com/office/word/2010/wordprocessingShape" mc:Ignorable="w14 w15 w16se w16cid wp14">
+  <w:footnote w:type="separator" w:id="-1">
+    <w:p>
+      <w:pPr>
+        <w:spacing w:after="0" w:line="240" w:lineRule="auto"/>
+      </w:pPr>
+      <w:r>
+        <w:separator/>
+      </w:r>
+    </w:p>
+  </w:footnote>
+  <w:footnote w:type="continuationSeparator" w:id="0">
+    <w:p>
+      <w:pPr>
+        <w:spacing w:after="0" w:line="240" w:lineRule="auto"/>
+      </w:pPr>
+      <w:r>
+        <w:continuationSeparator/>
+      </w:r>
+    </w:p>
+  </w:footnote>
+</w:footnotes>
 </file>
 
 <file path=word/numbering.xml><?xml version="1.0" encoding="utf-8"?>
@@ -2980,6 +3389,119 @@
     </w:lvl>
   </w:abstractNum>
   <w:abstractNum w:abstractNumId="2" w15:restartNumberingAfterBreak="0">
+    <w:nsid w:val="19EA60F9"/>
+    <w:multiLevelType w:val="hybridMultilevel"/>
+    <w:tmpl w:val="D8E438C2"/>
+    <w:lvl w:ilvl="0" w:tplc="04090001">
+      <w:start w:val="1"/>
+      <w:numFmt w:val="bullet"/>
+      <w:lvlText w:val=""/>
+      <w:lvlJc w:val="left"/>
+      <w:pPr>
+        <w:ind w:left="780" w:hanging="360"/>
+      </w:pPr>
+      <w:rPr>
+        <w:rFonts w:ascii="Symbol" w:hAnsi="Symbol" w:hint="default"/>
+      </w:rPr>
+    </w:lvl>
+    <w:lvl w:ilvl="1" w:tplc="04090003">
+      <w:start w:val="1"/>
+      <w:numFmt w:val="bullet"/>
+      <w:lvlText w:val="o"/>
+      <w:lvlJc w:val="left"/>
+      <w:pPr>
+        <w:ind w:left="1500" w:hanging="360"/>
+      </w:pPr>
+      <w:rPr>
+        <w:rFonts w:ascii="Courier New" w:hAnsi="Courier New" w:cs="Courier New" w:hint="default"/>
+      </w:rPr>
+    </w:lvl>
+    <w:lvl w:ilvl="2" w:tplc="04090005" w:tentative="1">
+      <w:start w:val="1"/>
+      <w:numFmt w:val="bullet"/>
+      <w:lvlText w:val=""/>
+      <w:lvlJc w:val="left"/>
+      <w:pPr>
+        <w:ind w:left="2220" w:hanging="360"/>
+      </w:pPr>
+      <w:rPr>
+        <w:rFonts w:ascii="Wingdings" w:hAnsi="Wingdings" w:hint="default"/>
+      </w:rPr>
+    </w:lvl>
+    <w:lvl w:ilvl="3" w:tplc="04090001" w:tentative="1">
+      <w:start w:val="1"/>
+      <w:numFmt w:val="bullet"/>
+      <w:lvlText w:val=""/>
+      <w:lvlJc w:val="left"/>
+      <w:pPr>
+        <w:ind w:left="2940" w:hanging="360"/>
+      </w:pPr>
+      <w:rPr>
+        <w:rFonts w:ascii="Symbol" w:hAnsi="Symbol" w:hint="default"/>
+      </w:rPr>
+    </w:lvl>
+    <w:lvl w:ilvl="4" w:tplc="04090003" w:tentative="1">
+      <w:start w:val="1"/>
+      <w:numFmt w:val="bullet"/>
+      <w:lvlText w:val="o"/>
+      <w:lvlJc w:val="left"/>
+      <w:pPr>
+        <w:ind w:left="3660" w:hanging="360"/>
+      </w:pPr>
+      <w:rPr>
+        <w:rFonts w:ascii="Courier New" w:hAnsi="Courier New" w:cs="Courier New" w:hint="default"/>
+      </w:rPr>
+    </w:lvl>
+    <w:lvl w:ilvl="5" w:tplc="04090005" w:tentative="1">
+      <w:start w:val="1"/>
+      <w:numFmt w:val="bullet"/>
+      <w:lvlText w:val=""/>
+      <w:lvlJc w:val="left"/>
+      <w:pPr>
+        <w:ind w:left="4380" w:hanging="360"/>
+      </w:pPr>
+      <w:rPr>
+        <w:rFonts w:ascii="Wingdings" w:hAnsi="Wingdings" w:hint="default"/>
+      </w:rPr>
+    </w:lvl>
+    <w:lvl w:ilvl="6" w:tplc="04090001" w:tentative="1">
+      <w:start w:val="1"/>
+      <w:numFmt w:val="bullet"/>
+      <w:lvlText w:val=""/>
+      <w:lvlJc w:val="left"/>
+      <w:pPr>
+        <w:ind w:left="5100" w:hanging="360"/>
+      </w:pPr>
+      <w:rPr>
+        <w:rFonts w:ascii="Symbol" w:hAnsi="Symbol" w:hint="default"/>
+      </w:rPr>
+    </w:lvl>
+    <w:lvl w:ilvl="7" w:tplc="04090003" w:tentative="1">
+      <w:start w:val="1"/>
+      <w:numFmt w:val="bullet"/>
+      <w:lvlText w:val="o"/>
+      <w:lvlJc w:val="left"/>
+      <w:pPr>
+        <w:ind w:left="5820" w:hanging="360"/>
+      </w:pPr>
+      <w:rPr>
+        <w:rFonts w:ascii="Courier New" w:hAnsi="Courier New" w:cs="Courier New" w:hint="default"/>
+      </w:rPr>
+    </w:lvl>
+    <w:lvl w:ilvl="8" w:tplc="04090005" w:tentative="1">
+      <w:start w:val="1"/>
+      <w:numFmt w:val="bullet"/>
+      <w:lvlText w:val=""/>
+      <w:lvlJc w:val="left"/>
+      <w:pPr>
+        <w:ind w:left="6540" w:hanging="360"/>
+      </w:pPr>
+      <w:rPr>
+        <w:rFonts w:ascii="Wingdings" w:hAnsi="Wingdings" w:hint="default"/>
+      </w:rPr>
+    </w:lvl>
+  </w:abstractNum>
+  <w:abstractNum w:abstractNumId="3" w15:restartNumberingAfterBreak="0">
     <w:nsid w:val="5A650D0E"/>
     <w:multiLevelType w:val="hybridMultilevel"/>
     <w:tmpl w:val="27380992"/>
@@ -3092,7 +3614,7 @@
       </w:rPr>
     </w:lvl>
   </w:abstractNum>
-  <w:abstractNum w:abstractNumId="3" w15:restartNumberingAfterBreak="0">
+  <w:abstractNum w:abstractNumId="4" w15:restartNumberingAfterBreak="0">
     <w:nsid w:val="5D376343"/>
     <w:multiLevelType w:val="hybridMultilevel"/>
     <w:tmpl w:val="BB927188"/>
@@ -3179,16 +3701,19 @@
     </w:lvl>
   </w:abstractNum>
   <w:num w:numId="1">
-    <w:abstractNumId w:val="2"/>
+    <w:abstractNumId w:val="3"/>
   </w:num>
   <w:num w:numId="2">
     <w:abstractNumId w:val="1"/>
   </w:num>
   <w:num w:numId="3">
-    <w:abstractNumId w:val="3"/>
+    <w:abstractNumId w:val="4"/>
   </w:num>
   <w:num w:numId="4">
     <w:abstractNumId w:val="0"/>
+  </w:num>
+  <w:num w:numId="5">
+    <w:abstractNumId w:val="2"/>
   </w:num>
 </w:numbering>
 </file>
@@ -3741,6 +4266,120 @@
       <w:szCs w:val="26"/>
     </w:rPr>
   </w:style>
+  <w:style w:type="paragraph" w:styleId="Header">
+    <w:name w:val="header"/>
+    <w:basedOn w:val="Normal"/>
+    <w:link w:val="HeaderChar"/>
+    <w:uiPriority w:val="99"/>
+    <w:unhideWhenUsed/>
+    <w:rsid w:val="003B3758"/>
+    <w:pPr>
+      <w:tabs>
+        <w:tab w:val="center" w:pos="4680"/>
+        <w:tab w:val="right" w:pos="9360"/>
+      </w:tabs>
+      <w:spacing w:after="0" w:line="240" w:lineRule="auto"/>
+    </w:pPr>
+  </w:style>
+  <w:style w:type="character" w:customStyle="1" w:styleId="HeaderChar">
+    <w:name w:val="Header Char"/>
+    <w:basedOn w:val="DefaultParagraphFont"/>
+    <w:link w:val="Header"/>
+    <w:uiPriority w:val="99"/>
+    <w:rsid w:val="003B3758"/>
+  </w:style>
+  <w:style w:type="paragraph" w:styleId="Footer">
+    <w:name w:val="footer"/>
+    <w:basedOn w:val="Normal"/>
+    <w:link w:val="FooterChar"/>
+    <w:uiPriority w:val="99"/>
+    <w:unhideWhenUsed/>
+    <w:rsid w:val="003B3758"/>
+    <w:pPr>
+      <w:tabs>
+        <w:tab w:val="center" w:pos="4680"/>
+        <w:tab w:val="right" w:pos="9360"/>
+      </w:tabs>
+      <w:spacing w:after="0" w:line="240" w:lineRule="auto"/>
+    </w:pPr>
+  </w:style>
+  <w:style w:type="character" w:customStyle="1" w:styleId="FooterChar">
+    <w:name w:val="Footer Char"/>
+    <w:basedOn w:val="DefaultParagraphFont"/>
+    <w:link w:val="Footer"/>
+    <w:uiPriority w:val="99"/>
+    <w:rsid w:val="003B3758"/>
+  </w:style>
+  <w:style w:type="character" w:styleId="CommentReference">
+    <w:name w:val="annotation reference"/>
+    <w:basedOn w:val="DefaultParagraphFont"/>
+    <w:uiPriority w:val="99"/>
+    <w:semiHidden/>
+    <w:unhideWhenUsed/>
+    <w:rsid w:val="008D2A32"/>
+    <w:rPr>
+      <w:sz w:val="16"/>
+      <w:szCs w:val="16"/>
+    </w:rPr>
+  </w:style>
+  <w:style w:type="paragraph" w:styleId="CommentText">
+    <w:name w:val="annotation text"/>
+    <w:basedOn w:val="Normal"/>
+    <w:link w:val="CommentTextChar"/>
+    <w:uiPriority w:val="99"/>
+    <w:semiHidden/>
+    <w:unhideWhenUsed/>
+    <w:rsid w:val="008D2A32"/>
+    <w:pPr>
+      <w:spacing w:line="240" w:lineRule="auto"/>
+    </w:pPr>
+    <w:rPr>
+      <w:sz w:val="20"/>
+      <w:szCs w:val="20"/>
+    </w:rPr>
+  </w:style>
+  <w:style w:type="character" w:customStyle="1" w:styleId="CommentTextChar">
+    <w:name w:val="Comment Text Char"/>
+    <w:basedOn w:val="DefaultParagraphFont"/>
+    <w:link w:val="CommentText"/>
+    <w:uiPriority w:val="99"/>
+    <w:semiHidden/>
+    <w:rsid w:val="008D2A32"/>
+    <w:rPr>
+      <w:sz w:val="20"/>
+      <w:szCs w:val="20"/>
+    </w:rPr>
+  </w:style>
+  <w:style w:type="paragraph" w:styleId="BalloonText">
+    <w:name w:val="Balloon Text"/>
+    <w:basedOn w:val="Normal"/>
+    <w:link w:val="BalloonTextChar"/>
+    <w:uiPriority w:val="99"/>
+    <w:semiHidden/>
+    <w:unhideWhenUsed/>
+    <w:rsid w:val="008D2A32"/>
+    <w:pPr>
+      <w:spacing w:after="0" w:line="240" w:lineRule="auto"/>
+    </w:pPr>
+    <w:rPr>
+      <w:rFonts w:ascii="Segoe UI" w:hAnsi="Segoe UI" w:cs="Segoe UI"/>
+      <w:sz w:val="18"/>
+      <w:szCs w:val="18"/>
+    </w:rPr>
+  </w:style>
+  <w:style w:type="character" w:customStyle="1" w:styleId="BalloonTextChar">
+    <w:name w:val="Balloon Text Char"/>
+    <w:basedOn w:val="DefaultParagraphFont"/>
+    <w:link w:val="BalloonText"/>
+    <w:uiPriority w:val="99"/>
+    <w:semiHidden/>
+    <w:rsid w:val="008D2A32"/>
+    <w:rPr>
+      <w:rFonts w:ascii="Segoe UI" w:hAnsi="Segoe UI" w:cs="Segoe UI"/>
+      <w:sz w:val="18"/>
+      <w:szCs w:val="18"/>
+    </w:rPr>
+  </w:style>
 </w:styles>
 </file>
 

</xml_diff>